<commit_message>
Finish description for project+start SearchControl.
</commit_message>
<xml_diff>
--- a/dynaresume/org.dynaresume.project.eclipse.reporting/src/org/dynaresume/project/eclipse/reporting/SodifranceProject.docx
+++ b/dynaresume/org.dynaresume.project.eclipse.reporting/src/org/dynaresume/project/eclipse/reporting/SodifranceProject.docx
@@ -102,20 +102,41 @@
           <w:p>
             <w:pPr>
               <w:pStyle w:val="puces"/>
-            </w:pPr>
+              <w:numPr>
+                <w:ilvl w:val="0"/>
+                <w:numId w:val="0"/>
+              </w:numPr>
+              <w:ind w:left="454"/>
+            </w:pPr>
+            <w:fldSimple w:instr=" MERGEFIELD  &quot;#foreach($d in $contextDescriptions)&quot;  \* MERGEFORMAT ">
+              <w:r>
+                <w:rPr>
+                  <w:noProof/>
+                </w:rPr>
+                <w:t>«#foreach($d in $contextDescriptions)»</w:t>
+              </w:r>
+            </w:fldSimple>
           </w:p>
           <w:p>
             <w:pPr>
               <w:pStyle w:val="puces"/>
-              <w:rPr>
-                <w:rStyle w:val="texte"/>
-              </w:rPr>
-            </w:pPr>
-          </w:p>
-          <w:p>
-            <w:pPr>
-              <w:pStyle w:val="puces"/>
-            </w:pPr>
+            </w:pPr>
+            <w:fldSimple w:instr=" MERGEFIELD  $d.Description  \* MERGEFORMAT ">
+              <w:r>
+                <w:rPr>
+                  <w:noProof/>
+                </w:rPr>
+                <w:t>«$d.Description»</w:t>
+              </w:r>
+            </w:fldSimple>
+            <w:fldSimple w:instr=" MERGEFIELD  #end  \* MERGEFORMAT ">
+              <w:r>
+                <w:rPr>
+                  <w:noProof/>
+                </w:rPr>
+                <w:t>«#end»</w:t>
+              </w:r>
+            </w:fldSimple>
           </w:p>
         </w:tc>
       </w:tr>
@@ -161,30 +182,41 @@
           <w:p>
             <w:pPr>
               <w:pStyle w:val="puces"/>
-            </w:pPr>
-          </w:p>
-          <w:p>
-            <w:pPr>
-              <w:pStyle w:val="puces"/>
-              <w:rPr>
-                <w:rStyle w:val="texte"/>
-              </w:rPr>
-            </w:pPr>
-          </w:p>
-          <w:p>
-            <w:pPr>
-              <w:pStyle w:val="puces"/>
-            </w:pPr>
-          </w:p>
-          <w:p>
-            <w:pPr>
-              <w:pStyle w:val="puces"/>
               <w:numPr>
                 <w:ilvl w:val="0"/>
                 <w:numId w:val="0"/>
               </w:numPr>
-              <w:ind w:left="454" w:hanging="454"/>
-            </w:pPr>
+              <w:ind w:left="454"/>
+            </w:pPr>
+            <w:fldSimple w:instr=" MERGEFIELD  &quot;#foreach($d in $problemsDescriptions)&quot;  \* MERGEFORMAT ">
+              <w:r>
+                <w:rPr>
+                  <w:noProof/>
+                </w:rPr>
+                <w:t>«#foreach($d in $problemsDescriptions)»</w:t>
+              </w:r>
+            </w:fldSimple>
+          </w:p>
+          <w:p>
+            <w:pPr>
+              <w:pStyle w:val="puces"/>
+            </w:pPr>
+            <w:fldSimple w:instr=" MERGEFIELD  $d.Description  \* MERGEFORMAT ">
+              <w:r>
+                <w:rPr>
+                  <w:noProof/>
+                </w:rPr>
+                <w:t>«$d.Description»</w:t>
+              </w:r>
+            </w:fldSimple>
+            <w:fldSimple w:instr=" MERGEFIELD  #end  \* MERGEFORMAT ">
+              <w:r>
+                <w:rPr>
+                  <w:noProof/>
+                </w:rPr>
+                <w:t>«#end»</w:t>
+              </w:r>
+            </w:fldSimple>
           </w:p>
         </w:tc>
       </w:tr>
@@ -230,24 +262,41 @@
           <w:p>
             <w:pPr>
               <w:pStyle w:val="puces"/>
-            </w:pPr>
+              <w:numPr>
+                <w:ilvl w:val="0"/>
+                <w:numId w:val="0"/>
+              </w:numPr>
+              <w:ind w:left="454"/>
+            </w:pPr>
+            <w:fldSimple w:instr=" MERGEFIELD  &quot;#foreach($d in $solutionsDescriptions)&quot;  \* MERGEFORMAT ">
+              <w:r>
+                <w:rPr>
+                  <w:noProof/>
+                </w:rPr>
+                <w:t>«#foreach($d in $solutionsDescriptions)»</w:t>
+              </w:r>
+            </w:fldSimple>
           </w:p>
           <w:p>
             <w:pPr>
               <w:pStyle w:val="puces"/>
-              <w:rPr>
-                <w:rStyle w:val="texte"/>
-              </w:rPr>
-            </w:pPr>
-          </w:p>
-          <w:p>
-            <w:pPr>
-              <w:pStyle w:val="puces"/>
-              <w:rPr>
-                <w:rFonts w:cs="Arial"/>
-                <w:szCs w:val="22"/>
-              </w:rPr>
-            </w:pPr>
+            </w:pPr>
+            <w:fldSimple w:instr=" MERGEFIELD  $d.Description  \* MERGEFORMAT ">
+              <w:r>
+                <w:rPr>
+                  <w:noProof/>
+                </w:rPr>
+                <w:t>«$d.Description»</w:t>
+              </w:r>
+            </w:fldSimple>
+            <w:fldSimple w:instr=" MERGEFIELD  #end  \* MERGEFORMAT ">
+              <w:r>
+                <w:rPr>
+                  <w:noProof/>
+                </w:rPr>
+                <w:t>«#end»</w:t>
+              </w:r>
+            </w:fldSimple>
           </w:p>
         </w:tc>
       </w:tr>
@@ -298,29 +347,41 @@
           <w:p>
             <w:pPr>
               <w:pStyle w:val="puces"/>
-              <w:rPr>
-                <w:rStyle w:val="texte"/>
-              </w:rPr>
-            </w:pPr>
+              <w:numPr>
+                <w:ilvl w:val="0"/>
+                <w:numId w:val="0"/>
+              </w:numPr>
+              <w:ind w:left="454"/>
+            </w:pPr>
+            <w:fldSimple w:instr=" MERGEFIELD  &quot;#foreach($d in $companyBenefitsDescriptions)&quot;  \* MERGEFORMAT ">
+              <w:r>
+                <w:rPr>
+                  <w:noProof/>
+                </w:rPr>
+                <w:t>«#foreach($d in $companyBenefitsDescripti»</w:t>
+              </w:r>
+            </w:fldSimple>
           </w:p>
           <w:p>
             <w:pPr>
               <w:pStyle w:val="puces"/>
-              <w:rPr>
-                <w:rStyle w:val="texte"/>
-                <w:rFonts w:ascii="Times New Roman" w:hAnsi="Times New Roman"/>
-                <w:sz w:val="24"/>
-              </w:rPr>
-            </w:pPr>
-          </w:p>
-          <w:p>
-            <w:pPr>
-              <w:pStyle w:val="puces"/>
-              <w:rPr>
-                <w:rFonts w:cs="Arial"/>
-                <w:szCs w:val="22"/>
-              </w:rPr>
-            </w:pPr>
+            </w:pPr>
+            <w:fldSimple w:instr=" MERGEFIELD  $d.Description  \* MERGEFORMAT ">
+              <w:r>
+                <w:rPr>
+                  <w:noProof/>
+                </w:rPr>
+                <w:t>«$d.Description»</w:t>
+              </w:r>
+            </w:fldSimple>
+            <w:fldSimple w:instr=" MERGEFIELD  #end  \* MERGEFORMAT ">
+              <w:r>
+                <w:rPr>
+                  <w:noProof/>
+                </w:rPr>
+                <w:t>«#end»</w:t>
+              </w:r>
+            </w:fldSimple>
           </w:p>
         </w:tc>
       </w:tr>
@@ -366,27 +427,41 @@
           <w:p>
             <w:pPr>
               <w:pStyle w:val="puces"/>
-              <w:rPr>
-                <w:rStyle w:val="texte"/>
-              </w:rPr>
-            </w:pPr>
+              <w:numPr>
+                <w:ilvl w:val="0"/>
+                <w:numId w:val="0"/>
+              </w:numPr>
+              <w:ind w:left="454"/>
+            </w:pPr>
+            <w:fldSimple w:instr=" MERGEFIELD  &quot;#foreach($d in $clientBenefitsDescriptions)&quot;  \* MERGEFORMAT ">
+              <w:r>
+                <w:rPr>
+                  <w:noProof/>
+                </w:rPr>
+                <w:t>«#foreach($d in $clientBenefitsDescriptio»</w:t>
+              </w:r>
+            </w:fldSimple>
           </w:p>
           <w:p>
             <w:pPr>
               <w:pStyle w:val="puces"/>
-              <w:rPr>
-                <w:rStyle w:val="texte"/>
-              </w:rPr>
-            </w:pPr>
-          </w:p>
-          <w:p>
-            <w:pPr>
-              <w:pStyle w:val="puces"/>
-              <w:rPr>
-                <w:rFonts w:cs="Arial"/>
-                <w:szCs w:val="22"/>
-              </w:rPr>
-            </w:pPr>
+            </w:pPr>
+            <w:fldSimple w:instr=" MERGEFIELD  $d.Description  \* MERGEFORMAT ">
+              <w:r>
+                <w:rPr>
+                  <w:noProof/>
+                </w:rPr>
+                <w:t>«$d.Description»</w:t>
+              </w:r>
+            </w:fldSimple>
+            <w:fldSimple w:instr=" MERGEFIELD  #end  \* MERGEFORMAT ">
+              <w:r>
+                <w:rPr>
+                  <w:noProof/>
+                </w:rPr>
+                <w:t>«#end»</w:t>
+              </w:r>
+            </w:fldSimple>
           </w:p>
         </w:tc>
       </w:tr>

</xml_diff>

<commit_message>
Add completion for search control.
</commit_message>
<xml_diff>
--- a/dynaresume/org.dynaresume.project.eclipse.reporting/src/org/dynaresume/project/eclipse/reporting/SodifranceProject.docx
+++ b/dynaresume/org.dynaresume.project.eclipse.reporting/src/org/dynaresume/project/eclipse/reporting/SodifranceProject.docx
@@ -37,9 +37,14 @@
             <w:pPr>
               <w:pStyle w:val="Titre1"/>
             </w:pPr>
-            <w:r>
-              <w:t>NOM DU CLIENT</w:t>
-            </w:r>
+            <w:fldSimple w:instr=" MERGEFIELD  $clientName  \* MERGEFORMAT ">
+              <w:r>
+                <w:rPr>
+                  <w:noProof/>
+                </w:rPr>
+                <w:t>«$clientName»</w:t>
+              </w:r>
+            </w:fldSimple>
           </w:p>
           <w:p>
             <w:pPr>

</xml_diff>